<commit_message>
Version 1.6[26/05/2023]: first stable version of SSD. See notes for TODO list.
</commit_message>
<xml_diff>
--- a/FasePreliminareIdeazione/Glossario_1.2.docx
+++ b/FasePreliminareIdeazione/Glossario_1.2.docx
@@ -2130,27 +2130,7 @@
                 <w:szCs w:val="24"/>
                 <w:lang w:val="it-IT" w:eastAsia="zh-CN" w:bidi="hi-IN"/>
               </w:rPr>
-              <w:t xml:space="preserve">In tal caso, è composto da più occorrenze, che presentano inizialmente le medesime caratteristiche, e sono modificabili, </w:t>
-            </w:r>
-            <w:r>
-              <w:rPr>
-                <w:rFonts w:eastAsia="Oxygen" w:cs="Oxygen"/>
-                <w:kern w:val="0"/>
-                <w:sz w:val="24"/>
-                <w:szCs w:val="24"/>
-                <w:lang w:val="it-IT" w:eastAsia="zh-CN" w:bidi="hi-IN"/>
-              </w:rPr>
-              <w:t>in blocco o singolarmente,</w:t>
-            </w:r>
-            <w:r>
-              <w:rPr>
-                <w:rFonts w:eastAsia="Oxygen" w:cs="Oxygen"/>
-                <w:kern w:val="0"/>
-                <w:sz w:val="24"/>
-                <w:szCs w:val="24"/>
-                <w:lang w:val="it-IT" w:eastAsia="zh-CN" w:bidi="hi-IN"/>
-              </w:rPr>
-              <w:t xml:space="preserve"> </w:t>
+              <w:t xml:space="preserve">In tal caso, è composto da più occorrenze, che presentano inizialmente le medesime caratteristiche, e sono modificabili, in blocco o singolarmente, </w:t>
             </w:r>
             <w:r>
               <w:rPr>
@@ -3533,67 +3513,7 @@
                 <w:szCs w:val="24"/>
                 <w:lang w:val="it-IT" w:eastAsia="zh-CN" w:bidi="hi-IN"/>
               </w:rPr>
-              <w:t xml:space="preserve">, </w:t>
-            </w:r>
-            <w:r>
-              <w:rPr>
-                <w:rFonts w:eastAsia="Oxygen" w:cs="Oxygen"/>
-                <w:kern w:val="0"/>
-                <w:sz w:val="24"/>
-                <w:szCs w:val="24"/>
-                <w:lang w:val="it-IT" w:eastAsia="zh-CN" w:bidi="hi-IN"/>
-              </w:rPr>
-              <w:t>con</w:t>
-            </w:r>
-            <w:r>
-              <w:rPr>
-                <w:rFonts w:eastAsia="Oxygen" w:cs="Oxygen"/>
-                <w:kern w:val="0"/>
-                <w:sz w:val="24"/>
-                <w:szCs w:val="24"/>
-                <w:lang w:val="it-IT" w:eastAsia="zh-CN" w:bidi="hi-IN"/>
-              </w:rPr>
-              <w:t xml:space="preserve"> le modifiche </w:t>
-            </w:r>
-            <w:r>
-              <w:rPr>
-                <w:rFonts w:eastAsia="Oxygen" w:cs="Oxygen"/>
-                <w:kern w:val="0"/>
-                <w:sz w:val="24"/>
-                <w:szCs w:val="24"/>
-                <w:lang w:val="it-IT" w:eastAsia="zh-CN" w:bidi="hi-IN"/>
-              </w:rPr>
-              <w:t xml:space="preserve">che non </w:t>
-            </w:r>
-            <w:r>
-              <w:rPr>
-                <w:rFonts w:eastAsia="Oxygen" w:cs="Oxygen"/>
-                <w:kern w:val="0"/>
-                <w:sz w:val="24"/>
-                <w:szCs w:val="24"/>
-                <w:lang w:val="it-IT" w:eastAsia="zh-CN" w:bidi="hi-IN"/>
-              </w:rPr>
-              <w:t xml:space="preserve">si riflettano sul menù originale, </w:t>
-            </w:r>
-            <w:r>
-              <w:rPr>
-                <w:rFonts w:eastAsia="Oxygen" w:cs="Oxygen"/>
-                <w:kern w:val="0"/>
-                <w:sz w:val="24"/>
-                <w:szCs w:val="24"/>
-                <w:lang w:val="it-IT" w:eastAsia="zh-CN" w:bidi="hi-IN"/>
-              </w:rPr>
-              <w:t>ma</w:t>
-            </w:r>
-            <w:r>
-              <w:rPr>
-                <w:rFonts w:eastAsia="Oxygen" w:cs="Oxygen"/>
-                <w:kern w:val="0"/>
-                <w:sz w:val="24"/>
-                <w:szCs w:val="24"/>
-                <w:lang w:val="it-IT" w:eastAsia="zh-CN" w:bidi="hi-IN"/>
-              </w:rPr>
-              <w:t xml:space="preserve"> restano visibili come aggiunte o eliminazioni all</w:t>
+              <w:t>, con le modifiche che non si riflettano sul menù originale, ma restano visibili come aggiunte o eliminazioni all</w:t>
             </w:r>
             <w:r>
               <w:rPr>
@@ -8833,25 +8753,7 @@
                 <w:szCs w:val="24"/>
                 <w:lang w:val="it-IT" w:eastAsia="zh-CN" w:bidi="hi-IN"/>
               </w:rPr>
-              <w:t>Specifica mansione assegnata a</w:t>
-            </w:r>
-            <w:r>
-              <w:rPr>
-                <w:rFonts w:eastAsia="Oxygen" w:cs="Oxygen"/>
-                <w:sz w:val="24"/>
-                <w:szCs w:val="24"/>
-                <w:lang w:val="it-IT" w:eastAsia="zh-CN" w:bidi="hi-IN"/>
-              </w:rPr>
-              <w:t>d</w:t>
-            </w:r>
-            <w:r>
-              <w:rPr>
-                <w:rFonts w:eastAsia="Oxygen" w:cs="Oxygen"/>
-                <w:sz w:val="24"/>
-                <w:szCs w:val="24"/>
-                <w:lang w:val="it-IT" w:eastAsia="zh-CN" w:bidi="hi-IN"/>
-              </w:rPr>
-              <w:t xml:space="preserve"> un membro del</w:t>
+              <w:t>Specifica mansione assegnata ad un membro del</w:t>
             </w:r>
           </w:p>
           <w:p>
@@ -10158,6 +10060,216 @@
                 <w:lang w:val="it-IT" w:eastAsia="zh-CN" w:bidi="hi-IN"/>
               </w:rPr>
               <w:t>.</w:t>
+            </w:r>
+          </w:p>
+        </w:tc>
+        <w:tc>
+          <w:tcPr>
+            <w:tcW w:w="2235" w:type="dxa"/>
+            <w:tcBorders>
+              <w:left w:val="single" w:sz="8" w:space="0" w:color="000000"/>
+              <w:bottom w:val="single" w:sz="8" w:space="0" w:color="000000"/>
+              <w:right w:val="single" w:sz="8" w:space="0" w:color="000000"/>
+            </w:tcBorders>
+            <w:shd w:color="auto" w:fill="auto" w:val="clear"/>
+          </w:tcPr>
+          <w:p>
+            <w:pPr>
+              <w:pStyle w:val="LOnormal"/>
+              <w:widowControl w:val="false"/>
+              <w:spacing w:lineRule="auto" w:line="240"/>
+              <w:jc w:val="left"/>
+              <w:rPr>
+                <w:rFonts w:eastAsia="Oxygen" w:cs="Oxygen"/>
+                <w:sz w:val="24"/>
+                <w:szCs w:val="24"/>
+                <w:lang w:val="it-IT" w:eastAsia="zh-CN" w:bidi="hi-IN"/>
+              </w:rPr>
+            </w:pPr>
+            <w:r>
+              <w:rPr>
+                <w:rFonts w:eastAsia="Oxygen" w:cs="Oxygen"/>
+                <w:sz w:val="24"/>
+                <w:szCs w:val="24"/>
+                <w:lang w:val="it-IT" w:eastAsia="zh-CN" w:bidi="hi-IN"/>
+              </w:rPr>
+            </w:r>
+          </w:p>
+        </w:tc>
+      </w:tr>
+      <w:tr>
+        <w:trPr>
+          <w:trHeight w:val="300" w:hRule="atLeast"/>
+        </w:trPr>
+        <w:tc>
+          <w:tcPr>
+            <w:tcW w:w="2295" w:type="dxa"/>
+            <w:tcBorders>
+              <w:left w:val="single" w:sz="8" w:space="0" w:color="000000"/>
+              <w:bottom w:val="single" w:sz="8" w:space="0" w:color="000000"/>
+              <w:right w:val="single" w:sz="8" w:space="0" w:color="000000"/>
+            </w:tcBorders>
+            <w:shd w:color="auto" w:fill="auto" w:val="clear"/>
+          </w:tcPr>
+          <w:p>
+            <w:pPr>
+              <w:pStyle w:val="LOnormal"/>
+              <w:widowControl w:val="false"/>
+              <w:spacing w:lineRule="auto" w:line="240"/>
+              <w:jc w:val="left"/>
+              <w:rPr>
+                <w:rFonts w:eastAsia="Oxygen" w:cs="Oxygen"/>
+                <w:sz w:val="24"/>
+                <w:szCs w:val="24"/>
+                <w:lang w:val="it-IT" w:eastAsia="zh-CN" w:bidi="hi-IN"/>
+              </w:rPr>
+            </w:pPr>
+            <w:r>
+              <w:rPr>
+                <w:rFonts w:eastAsia="Oxygen" w:cs="Oxygen"/>
+                <w:sz w:val="24"/>
+                <w:szCs w:val="24"/>
+                <w:lang w:val="it-IT" w:eastAsia="zh-CN" w:bidi="hi-IN"/>
+              </w:rPr>
+              <w:t>Evento Capofila</w:t>
+            </w:r>
+          </w:p>
+        </w:tc>
+        <w:tc>
+          <w:tcPr>
+            <w:tcW w:w="6225" w:type="dxa"/>
+            <w:tcBorders>
+              <w:left w:val="single" w:sz="8" w:space="0" w:color="000000"/>
+              <w:bottom w:val="single" w:sz="8" w:space="0" w:color="000000"/>
+              <w:right w:val="single" w:sz="8" w:space="0" w:color="000000"/>
+            </w:tcBorders>
+            <w:shd w:color="auto" w:fill="auto" w:val="clear"/>
+          </w:tcPr>
+          <w:p>
+            <w:pPr>
+              <w:pStyle w:val="LOnormal"/>
+              <w:widowControl w:val="false"/>
+              <w:spacing w:lineRule="auto" w:line="240"/>
+              <w:jc w:val="left"/>
+              <w:rPr>
+                <w:rFonts w:eastAsia="Oxygen" w:cs="Oxygen"/>
+                <w:sz w:val="24"/>
+                <w:szCs w:val="24"/>
+                <w:lang w:val="it-IT" w:eastAsia="zh-CN" w:bidi="hi-IN"/>
+              </w:rPr>
+            </w:pPr>
+            <w:r>
+              <w:rPr>
+                <w:rFonts w:eastAsia="Oxygen" w:cs="Oxygen"/>
+                <w:sz w:val="24"/>
+                <w:szCs w:val="24"/>
+                <w:lang w:val="it-IT" w:eastAsia="zh-CN" w:bidi="hi-IN"/>
+              </w:rPr>
+            </w:r>
+          </w:p>
+        </w:tc>
+        <w:tc>
+          <w:tcPr>
+            <w:tcW w:w="2235" w:type="dxa"/>
+            <w:tcBorders>
+              <w:left w:val="single" w:sz="8" w:space="0" w:color="000000"/>
+              <w:bottom w:val="single" w:sz="8" w:space="0" w:color="000000"/>
+              <w:right w:val="single" w:sz="8" w:space="0" w:color="000000"/>
+            </w:tcBorders>
+            <w:shd w:color="auto" w:fill="auto" w:val="clear"/>
+          </w:tcPr>
+          <w:p>
+            <w:pPr>
+              <w:pStyle w:val="LOnormal"/>
+              <w:widowControl w:val="false"/>
+              <w:spacing w:lineRule="auto" w:line="240"/>
+              <w:jc w:val="left"/>
+              <w:rPr>
+                <w:rFonts w:eastAsia="Oxygen" w:cs="Oxygen"/>
+                <w:sz w:val="24"/>
+                <w:szCs w:val="24"/>
+                <w:lang w:val="it-IT" w:eastAsia="zh-CN" w:bidi="hi-IN"/>
+              </w:rPr>
+            </w:pPr>
+            <w:r>
+              <w:rPr>
+                <w:rFonts w:eastAsia="Oxygen" w:cs="Oxygen"/>
+                <w:sz w:val="24"/>
+                <w:szCs w:val="24"/>
+                <w:lang w:val="it-IT" w:eastAsia="zh-CN" w:bidi="hi-IN"/>
+              </w:rPr>
+            </w:r>
+          </w:p>
+        </w:tc>
+      </w:tr>
+      <w:tr>
+        <w:trPr>
+          <w:trHeight w:val="300" w:hRule="atLeast"/>
+        </w:trPr>
+        <w:tc>
+          <w:tcPr>
+            <w:tcW w:w="2295" w:type="dxa"/>
+            <w:tcBorders>
+              <w:left w:val="single" w:sz="8" w:space="0" w:color="000000"/>
+              <w:bottom w:val="single" w:sz="8" w:space="0" w:color="000000"/>
+              <w:right w:val="single" w:sz="8" w:space="0" w:color="000000"/>
+            </w:tcBorders>
+            <w:shd w:color="auto" w:fill="auto" w:val="clear"/>
+          </w:tcPr>
+          <w:p>
+            <w:pPr>
+              <w:pStyle w:val="LOnormal"/>
+              <w:widowControl w:val="false"/>
+              <w:spacing w:lineRule="auto" w:line="240"/>
+              <w:jc w:val="left"/>
+              <w:rPr>
+                <w:rFonts w:eastAsia="Oxygen" w:cs="Oxygen"/>
+                <w:sz w:val="24"/>
+                <w:szCs w:val="24"/>
+                <w:lang w:val="it-IT" w:eastAsia="zh-CN" w:bidi="hi-IN"/>
+              </w:rPr>
+            </w:pPr>
+            <w:r>
+              <w:rPr>
+                <w:rFonts w:eastAsia="Oxygen" w:cs="Oxygen"/>
+                <w:sz w:val="24"/>
+                <w:szCs w:val="24"/>
+                <w:lang w:val="it-IT" w:eastAsia="zh-CN" w:bidi="hi-IN"/>
+              </w:rPr>
+              <w:t>Occorrenza</w:t>
+            </w:r>
+          </w:p>
+        </w:tc>
+        <w:tc>
+          <w:tcPr>
+            <w:tcW w:w="6225" w:type="dxa"/>
+            <w:tcBorders>
+              <w:left w:val="single" w:sz="8" w:space="0" w:color="000000"/>
+              <w:bottom w:val="single" w:sz="8" w:space="0" w:color="000000"/>
+              <w:right w:val="single" w:sz="8" w:space="0" w:color="000000"/>
+            </w:tcBorders>
+            <w:shd w:color="auto" w:fill="auto" w:val="clear"/>
+          </w:tcPr>
+          <w:p>
+            <w:pPr>
+              <w:pStyle w:val="LOnormal"/>
+              <w:widowControl w:val="false"/>
+              <w:spacing w:lineRule="auto" w:line="240"/>
+              <w:jc w:val="left"/>
+              <w:rPr>
+                <w:rFonts w:eastAsia="Oxygen" w:cs="Oxygen"/>
+                <w:sz w:val="24"/>
+                <w:szCs w:val="24"/>
+                <w:lang w:val="it-IT" w:eastAsia="zh-CN" w:bidi="hi-IN"/>
+              </w:rPr>
+            </w:pPr>
+            <w:r>
+              <w:rPr>
+                <w:rFonts w:eastAsia="Oxygen" w:cs="Oxygen"/>
+                <w:sz w:val="24"/>
+                <w:szCs w:val="24"/>
+                <w:lang w:val="it-IT" w:eastAsia="zh-CN" w:bidi="hi-IN"/>
+              </w:rPr>
             </w:r>
           </w:p>
         </w:tc>

</xml_diff>